<commit_message>
adding forgetPassword apis and change password apis
</commit_message>
<xml_diff>
--- a/APIdraft.docx
+++ b/APIdraft.docx
@@ -33,7 +33,21 @@
         <w:rPr>
           <w:rFonts w:hint="eastAsia"/>
         </w:rPr>
-        <w:t>/api/v1.0/general/</w:t>
+        <w:t>/</w:t>
+      </w:r>
+      <w:proofErr w:type="spellStart"/>
+      <w:r>
+        <w:rPr>
+          <w:rFonts w:hint="eastAsia"/>
+        </w:rPr>
+        <w:t>api</w:t>
+      </w:r>
+      <w:proofErr w:type="spellEnd"/>
+      <w:r>
+        <w:rPr>
+          <w:rFonts w:hint="eastAsia"/>
+        </w:rPr>
+        <w:t>/v1.0/general/</w:t>
       </w:r>
     </w:p>
     <w:p>
@@ -182,7 +196,6 @@
         </w:numPr>
         <w:ind w:firstLineChars="0"/>
         <w:rPr>
-          <w:rFonts w:hint="eastAsia"/>
           <w:color w:val="FF0000"/>
         </w:rPr>
       </w:pPr>
@@ -260,11 +273,24 @@
       </w:r>
       <w:r>
         <w:tab/>
-        <w:t>/course</w:t>
-      </w:r>
-      <w:r>
-        <w:tab/>
-        <w:t>?sr=……</w:t>
+        <w:t>/</w:t>
+      </w:r>
+      <w:proofErr w:type="gramStart"/>
+      <w:r>
+        <w:t>course</w:t>
+      </w:r>
+      <w:r>
+        <w:tab/>
+        <w:t>?</w:t>
+      </w:r>
+      <w:proofErr w:type="spellStart"/>
+      <w:r>
+        <w:t>sr</w:t>
+      </w:r>
+      <w:proofErr w:type="spellEnd"/>
+      <w:proofErr w:type="gramEnd"/>
+      <w:r>
+        <w:t>=……</w:t>
       </w:r>
     </w:p>
     <w:p>
@@ -275,9 +301,6 @@
           <w:numId w:val="2"/>
         </w:numPr>
         <w:ind w:firstLineChars="0"/>
-        <w:rPr>
-          <w:rFonts w:hint="eastAsia"/>
-        </w:rPr>
       </w:pPr>
       <w:r>
         <w:rPr>
@@ -294,22 +317,29 @@
       </w:r>
       <w:r>
         <w:tab/>
-        <w:t>/course/:id</w:t>
-      </w:r>
-    </w:p>
-    <w:p>
-      <w:pPr>
-        <w:rPr>
-          <w:rFonts w:hint="eastAsia"/>
-        </w:rPr>
-      </w:pPr>
-    </w:p>
-    <w:p>
-      <w:r>
-        <w:rPr>
-          <w:rFonts w:hint="eastAsia"/>
-        </w:rPr>
-        <w:t>UserModule:</w:t>
+        <w:t>/course/</w:t>
+      </w:r>
+      <w:proofErr w:type="gramStart"/>
+      <w:r>
+        <w:t>:id</w:t>
+      </w:r>
+      <w:proofErr w:type="gramEnd"/>
+    </w:p>
+    <w:p/>
+    <w:p>
+      <w:proofErr w:type="spellStart"/>
+      <w:r>
+        <w:rPr>
+          <w:rFonts w:hint="eastAsia"/>
+        </w:rPr>
+        <w:t>UserModule</w:t>
+      </w:r>
+      <w:proofErr w:type="spellEnd"/>
+      <w:r>
+        <w:rPr>
+          <w:rFonts w:hint="eastAsia"/>
+        </w:rPr>
+        <w:t>:</w:t>
       </w:r>
       <w:r>
         <w:rPr>
@@ -323,7 +353,21 @@
         <w:rPr>
           <w:rFonts w:hint="eastAsia"/>
         </w:rPr>
-        <w:t>/api/v1.0/user/</w:t>
+        <w:t>/</w:t>
+      </w:r>
+      <w:proofErr w:type="spellStart"/>
+      <w:r>
+        <w:rPr>
+          <w:rFonts w:hint="eastAsia"/>
+        </w:rPr>
+        <w:t>api</w:t>
+      </w:r>
+      <w:proofErr w:type="spellEnd"/>
+      <w:r>
+        <w:rPr>
+          <w:rFonts w:hint="eastAsia"/>
+        </w:rPr>
+        <w:t>/v1.0/user/</w:t>
       </w:r>
     </w:p>
     <w:p>
@@ -368,6 +412,7 @@
         <w:tab/>
         <w:t>/</w:t>
       </w:r>
+      <w:proofErr w:type="spellStart"/>
       <w:r>
         <w:rPr>
           <w:rFonts w:hint="eastAsia"/>
@@ -375,6 +420,7 @@
         </w:rPr>
         <w:t>findSession</w:t>
       </w:r>
+      <w:proofErr w:type="spellEnd"/>
     </w:p>
     <w:p>
       <w:pPr>
@@ -417,6 +463,7 @@
         </w:rPr>
         <w:t>/</w:t>
       </w:r>
+      <w:proofErr w:type="spellStart"/>
       <w:r>
         <w:rPr>
           <w:rFonts w:hint="eastAsia"/>
@@ -424,13 +471,32 @@
         </w:rPr>
         <w:t>smsVerification</w:t>
       </w:r>
-      <w:r>
-        <w:rPr>
-          <w:rFonts w:hint="eastAsia"/>
-          <w:color w:val="FF0000"/>
-        </w:rPr>
-        <w:t>?cellNum=xxxxxxxx</w:t>
-      </w:r>
+      <w:proofErr w:type="gramStart"/>
+      <w:r>
+        <w:rPr>
+          <w:rFonts w:hint="eastAsia"/>
+          <w:color w:val="FF0000"/>
+        </w:rPr>
+        <w:t>?cellNum</w:t>
+      </w:r>
+      <w:proofErr w:type="spellEnd"/>
+      <w:proofErr w:type="gramEnd"/>
+      <w:r>
+        <w:rPr>
+          <w:rFonts w:hint="eastAsia"/>
+          <w:color w:val="FF0000"/>
+        </w:rPr>
+        <w:t>=</w:t>
+      </w:r>
+      <w:proofErr w:type="spellStart"/>
+      <w:r>
+        <w:rPr>
+          <w:rFonts w:hint="eastAsia"/>
+          <w:color w:val="FF0000"/>
+        </w:rPr>
+        <w:t>xxxxxxxx</w:t>
+      </w:r>
+      <w:proofErr w:type="spellEnd"/>
     </w:p>
     <w:p>
       <w:pPr>
@@ -533,16 +599,15 @@
           <w:numId w:val="1"/>
         </w:numPr>
         <w:ind w:firstLineChars="0"/>
-        <w:rPr>
-          <w:rFonts w:hint="eastAsia"/>
-        </w:rPr>
-      </w:pPr>
+      </w:pPr>
+      <w:proofErr w:type="spellStart"/>
       <w:r>
         <w:rPr>
           <w:rFonts w:hint="eastAsia"/>
         </w:rPr>
         <w:t>GetUser</w:t>
       </w:r>
+      <w:proofErr w:type="spellEnd"/>
       <w:r>
         <w:rPr>
           <w:rFonts w:hint="eastAsia"/>
@@ -577,8 +642,16 @@
         <w:rPr>
           <w:rFonts w:hint="eastAsia"/>
         </w:rPr>
-        <w:t>/user/:id</w:t>
-      </w:r>
+        <w:t>/user/</w:t>
+      </w:r>
+      <w:proofErr w:type="gramStart"/>
+      <w:r>
+        <w:rPr>
+          <w:rFonts w:hint="eastAsia"/>
+        </w:rPr>
+        <w:t>:id</w:t>
+      </w:r>
+      <w:proofErr w:type="gramEnd"/>
     </w:p>
     <w:p>
       <w:pPr>
@@ -588,16 +661,37 @@
           <w:numId w:val="1"/>
         </w:numPr>
         <w:ind w:firstLineChars="0"/>
-      </w:pPr>
-      <w:r>
-        <w:rPr>
-          <w:rFonts w:hint="eastAsia"/>
-        </w:rPr>
-        <w:t>Get ChangePass Session</w:t>
-      </w:r>
-      <w:r>
-        <w:rPr>
-          <w:rFonts w:hint="eastAsia"/>
+        <w:rPr>
+          <w:color w:val="FF0000"/>
+        </w:rPr>
+      </w:pPr>
+      <w:r>
+        <w:rPr>
+          <w:rFonts w:hint="eastAsia"/>
+          <w:color w:val="FF0000"/>
+        </w:rPr>
+        <w:t xml:space="preserve">Get </w:t>
+      </w:r>
+      <w:proofErr w:type="spellStart"/>
+      <w:r>
+        <w:rPr>
+          <w:rFonts w:hint="eastAsia"/>
+          <w:color w:val="FF0000"/>
+        </w:rPr>
+        <w:t>ChangePass</w:t>
+      </w:r>
+      <w:proofErr w:type="spellEnd"/>
+      <w:r>
+        <w:rPr>
+          <w:rFonts w:hint="eastAsia"/>
+          <w:color w:val="FF0000"/>
+        </w:rPr>
+        <w:t xml:space="preserve"> Session</w:t>
+      </w:r>
+      <w:r>
+        <w:rPr>
+          <w:rFonts w:hint="eastAsia"/>
+          <w:color w:val="FF0000"/>
         </w:rPr>
         <w:tab/>
         <w:t>@Get</w:t>
@@ -605,10 +699,36 @@
       <w:r>
         <w:rPr>
           <w:rFonts w:hint="eastAsia"/>
-        </w:rPr>
-        <w:tab/>
-        <w:t>/changePassword/:id</w:t>
-      </w:r>
+          <w:color w:val="FF0000"/>
+        </w:rPr>
+        <w:tab/>
+        <w:t>/</w:t>
+      </w:r>
+      <w:proofErr w:type="spellStart"/>
+      <w:r>
+        <w:rPr>
+          <w:rFonts w:hint="eastAsia"/>
+          <w:color w:val="FF0000"/>
+        </w:rPr>
+        <w:t>changePassword</w:t>
+      </w:r>
+      <w:proofErr w:type="spellEnd"/>
+      <w:r>
+        <w:rPr>
+          <w:rFonts w:hint="eastAsia"/>
+          <w:color w:val="FF0000"/>
+        </w:rPr>
+        <w:t>/</w:t>
+      </w:r>
+      <w:proofErr w:type="gramStart"/>
+      <w:r>
+        <w:rPr>
+          <w:rFonts w:hint="eastAsia"/>
+          <w:color w:val="FF0000"/>
+        </w:rPr>
+        <w:t>:id</w:t>
+      </w:r>
+      <w:proofErr w:type="gramEnd"/>
     </w:p>
     <w:p>
       <w:pPr>
@@ -618,44 +738,86 @@
           <w:numId w:val="1"/>
         </w:numPr>
         <w:ind w:firstLineChars="0"/>
-      </w:pPr>
-      <w:r>
-        <w:rPr>
-          <w:rFonts w:hint="eastAsia"/>
+        <w:rPr>
+          <w:color w:val="FF0000"/>
+        </w:rPr>
+      </w:pPr>
+      <w:r>
+        <w:rPr>
+          <w:rFonts w:hint="eastAsia"/>
+          <w:color w:val="FF0000"/>
         </w:rPr>
         <w:t>Change Password</w:t>
       </w:r>
       <w:r>
         <w:rPr>
           <w:rFonts w:hint="eastAsia"/>
-        </w:rPr>
-        <w:tab/>
-      </w:r>
-      <w:r>
-        <w:tab/>
-      </w:r>
-      <w:r>
-        <w:rPr>
-          <w:rFonts w:hint="eastAsia"/>
+          <w:color w:val="FF0000"/>
+        </w:rPr>
+        <w:tab/>
+      </w:r>
+      <w:r>
+        <w:rPr>
+          <w:color w:val="FF0000"/>
+        </w:rPr>
+        <w:tab/>
+      </w:r>
+      <w:r>
+        <w:rPr>
+          <w:rFonts w:hint="eastAsia"/>
+          <w:color w:val="FF0000"/>
         </w:rPr>
         <w:t>@Put</w:t>
       </w:r>
       <w:r>
         <w:rPr>
           <w:rFonts w:hint="eastAsia"/>
-        </w:rPr>
-        <w:tab/>
-      </w:r>
-      <w:r>
-        <w:rPr>
-          <w:rFonts w:hint="eastAsia"/>
-        </w:rPr>
-        <w:t>/changePassword/:id</w:t>
-      </w:r>
-      <w:r>
-        <w:tab/>
-      </w:r>
-      <w:r>
+          <w:color w:val="FF0000"/>
+        </w:rPr>
+        <w:tab/>
+      </w:r>
+      <w:r>
+        <w:rPr>
+          <w:rFonts w:hint="eastAsia"/>
+          <w:color w:val="FF0000"/>
+        </w:rPr>
+        <w:t>/</w:t>
+      </w:r>
+      <w:proofErr w:type="spellStart"/>
+      <w:r>
+        <w:rPr>
+          <w:rFonts w:hint="eastAsia"/>
+          <w:color w:val="FF0000"/>
+        </w:rPr>
+        <w:t>changePassword</w:t>
+      </w:r>
+      <w:proofErr w:type="spellEnd"/>
+      <w:r>
+        <w:rPr>
+          <w:rFonts w:hint="eastAsia"/>
+          <w:color w:val="FF0000"/>
+        </w:rPr>
+        <w:t>/</w:t>
+      </w:r>
+      <w:proofErr w:type="gramStart"/>
+      <w:r>
+        <w:rPr>
+          <w:rFonts w:hint="eastAsia"/>
+          <w:color w:val="FF0000"/>
+        </w:rPr>
+        <w:t>:id</w:t>
+      </w:r>
+      <w:proofErr w:type="gramEnd"/>
+      <w:r>
+        <w:rPr>
+          <w:color w:val="FF0000"/>
+        </w:rPr>
+        <w:tab/>
+      </w:r>
+      <w:r>
+        <w:rPr>
+          <w:color w:val="FF0000"/>
+        </w:rPr>
         <w:tab/>
         <w:t>JSON</w:t>
       </w:r>
@@ -709,31 +871,402 @@
         <w:rPr>
           <w:rFonts w:hint="eastAsia"/>
         </w:rPr>
-        <w:t>/info/:id</w:t>
-      </w:r>
-      <w:r>
-        <w:tab/>
-      </w:r>
-      <w:r>
-        <w:tab/>
-      </w:r>
-      <w:r>
-        <w:tab/>
-      </w:r>
-      <w:r>
-        <w:rPr>
-          <w:rFonts w:hint="eastAsia"/>
-        </w:rPr>
-        <w:tab/>
+        <w:t>/info/</w:t>
+      </w:r>
+      <w:proofErr w:type="gramStart"/>
+      <w:r>
+        <w:rPr>
+          <w:rFonts w:hint="eastAsia"/>
+        </w:rPr>
+        <w:t>:id</w:t>
+      </w:r>
+      <w:proofErr w:type="gramEnd"/>
+      <w:r>
+        <w:tab/>
+      </w:r>
+      <w:r>
+        <w:tab/>
+      </w:r>
+      <w:r>
+        <w:tab/>
+      </w:r>
+      <w:r>
+        <w:rPr>
+          <w:rFonts w:hint="eastAsia"/>
+        </w:rPr>
+        <w:tab/>
+      </w:r>
+      <w:r>
+        <w:tab/>
+        <w:t>JSON</w:t>
+      </w:r>
+    </w:p>
+    <w:p>
+      <w:pPr>
+        <w:pStyle w:val="a3"/>
+        <w:numPr>
+          <w:ilvl w:val="0"/>
+          <w:numId w:val="1"/>
+        </w:numPr>
+        <w:ind w:firstLineChars="0"/>
+      </w:pPr>
+      <w:r>
+        <w:rPr>
+          <w:rFonts w:hint="eastAsia"/>
+        </w:rPr>
+        <w:t>Change cellphone</w:t>
+      </w:r>
+      <w:r>
+        <w:rPr>
+          <w:rFonts w:hint="eastAsia"/>
+        </w:rPr>
+        <w:t xml:space="preserve"> </w:t>
+      </w:r>
+      <w:r>
+        <w:tab/>
+      </w:r>
+      <w:r>
+        <w:tab/>
+      </w:r>
+      <w:r>
+        <w:rPr>
+          <w:rFonts w:hint="eastAsia"/>
+        </w:rPr>
+        <w:t>@Put</w:t>
+      </w:r>
+      <w:r>
+        <w:rPr>
+          <w:rFonts w:hint="eastAsia"/>
+        </w:rPr>
+        <w:tab/>
+      </w:r>
+      <w:r>
+        <w:rPr>
+          <w:rFonts w:hint="eastAsia"/>
+        </w:rPr>
+        <w:t>/</w:t>
+      </w:r>
+      <w:proofErr w:type="spellStart"/>
+      <w:r>
+        <w:rPr>
+          <w:rFonts w:hint="eastAsia"/>
+        </w:rPr>
+        <w:t>changeCell</w:t>
+      </w:r>
+      <w:proofErr w:type="spellEnd"/>
+      <w:r>
+        <w:rPr>
+          <w:rFonts w:hint="eastAsia"/>
+        </w:rPr>
+        <w:t>/</w:t>
+      </w:r>
+      <w:proofErr w:type="gramStart"/>
+      <w:r>
+        <w:rPr>
+          <w:rFonts w:hint="eastAsia"/>
+        </w:rPr>
+        <w:t>:id</w:t>
+      </w:r>
+      <w:proofErr w:type="gramEnd"/>
+      <w:r>
+        <w:tab/>
+      </w:r>
+      <w:r>
+        <w:tab/>
+      </w:r>
+      <w:r>
+        <w:tab/>
+      </w:r>
+      <w:r>
+        <w:tab/>
+        <w:t>JSON</w:t>
+      </w:r>
+    </w:p>
+    <w:p>
+      <w:pPr>
+        <w:pStyle w:val="a3"/>
+        <w:numPr>
+          <w:ilvl w:val="0"/>
+          <w:numId w:val="1"/>
+        </w:numPr>
+        <w:ind w:firstLineChars="0"/>
+        <w:rPr>
+          <w:color w:val="FF0000"/>
+        </w:rPr>
+      </w:pPr>
+      <w:r>
+        <w:rPr>
+          <w:rFonts w:hint="eastAsia"/>
+          <w:color w:val="FF0000"/>
+        </w:rPr>
+        <w:t>Login</w:t>
+      </w:r>
+      <w:r>
+        <w:rPr>
+          <w:rFonts w:hint="eastAsia"/>
+          <w:color w:val="FF0000"/>
+        </w:rPr>
+        <w:tab/>
+      </w:r>
+      <w:r>
+        <w:rPr>
+          <w:color w:val="FF0000"/>
+        </w:rPr>
+        <w:tab/>
+      </w:r>
+      <w:r>
+        <w:rPr>
+          <w:color w:val="FF0000"/>
+        </w:rPr>
+        <w:tab/>
+      </w:r>
+      <w:r>
+        <w:rPr>
+          <w:color w:val="FF0000"/>
+        </w:rPr>
+        <w:tab/>
+      </w:r>
+      <w:r>
+        <w:rPr>
+          <w:color w:val="FF0000"/>
+        </w:rPr>
+        <w:tab/>
+      </w:r>
+      <w:r>
+        <w:rPr>
+          <w:rFonts w:hint="eastAsia"/>
+          <w:color w:val="FF0000"/>
+        </w:rPr>
+        <w:t>@Post</w:t>
+      </w:r>
+      <w:r>
+        <w:rPr>
+          <w:rFonts w:hint="eastAsia"/>
+          <w:color w:val="FF0000"/>
+        </w:rPr>
+        <w:tab/>
+      </w:r>
+      <w:r>
+        <w:rPr>
+          <w:rFonts w:hint="eastAsia"/>
+          <w:color w:val="FF0000"/>
+        </w:rPr>
+        <w:t>/login</w:t>
+      </w:r>
+      <w:r>
+        <w:rPr>
+          <w:color w:val="FF0000"/>
+        </w:rPr>
+        <w:tab/>
+      </w:r>
+      <w:r>
+        <w:rPr>
+          <w:color w:val="FF0000"/>
+        </w:rPr>
+        <w:tab/>
+      </w:r>
+      <w:r>
+        <w:rPr>
+          <w:color w:val="FF0000"/>
+        </w:rPr>
+        <w:tab/>
+      </w:r>
+      <w:r>
+        <w:rPr>
+          <w:color w:val="FF0000"/>
+        </w:rPr>
+        <w:tab/>
+      </w:r>
+      <w:r>
+        <w:rPr>
+          <w:color w:val="FF0000"/>
+        </w:rPr>
+        <w:tab/>
+      </w:r>
+      <w:r>
+        <w:rPr>
+          <w:color w:val="FF0000"/>
+        </w:rPr>
+        <w:tab/>
+        <w:t>JSON</w:t>
+      </w:r>
+      <w:r>
+        <w:rPr>
+          <w:rFonts w:hint="eastAsia"/>
+          <w:color w:val="FF0000"/>
+        </w:rPr>
+        <w:t xml:space="preserve"> </w:t>
+      </w:r>
+    </w:p>
+    <w:p>
+      <w:pPr>
+        <w:pStyle w:val="a3"/>
+        <w:numPr>
+          <w:ilvl w:val="0"/>
+          <w:numId w:val="1"/>
+        </w:numPr>
+        <w:ind w:firstLineChars="0"/>
+        <w:rPr>
+          <w:color w:val="FF0000"/>
+        </w:rPr>
+      </w:pPr>
+      <w:r>
+        <w:rPr>
+          <w:rFonts w:hint="eastAsia"/>
+          <w:color w:val="FF0000"/>
+        </w:rPr>
+        <w:t>Logout</w:t>
+      </w:r>
+      <w:r>
+        <w:rPr>
+          <w:color w:val="FF0000"/>
+        </w:rPr>
+        <w:tab/>
+      </w:r>
+      <w:r>
+        <w:rPr>
+          <w:color w:val="FF0000"/>
+        </w:rPr>
+        <w:tab/>
+      </w:r>
+      <w:r>
+        <w:rPr>
+          <w:color w:val="FF0000"/>
+        </w:rPr>
+        <w:tab/>
+      </w:r>
+      <w:r>
+        <w:rPr>
+          <w:color w:val="FF0000"/>
+        </w:rPr>
+        <w:tab/>
+      </w:r>
+      <w:r>
+        <w:rPr>
+          <w:color w:val="FF0000"/>
+        </w:rPr>
+        <w:tab/>
+        <w:t>@Put</w:t>
+      </w:r>
+      <w:r>
+        <w:rPr>
+          <w:color w:val="FF0000"/>
+        </w:rPr>
+        <w:tab/>
+      </w:r>
+      <w:r>
+        <w:rPr>
+          <w:color w:val="FF0000"/>
+        </w:rPr>
+        <w:t>/logout</w:t>
+      </w:r>
+    </w:p>
+    <w:p>
+      <w:pPr>
+        <w:pStyle w:val="a3"/>
+        <w:numPr>
+          <w:ilvl w:val="0"/>
+          <w:numId w:val="1"/>
+        </w:numPr>
+        <w:ind w:firstLineChars="0"/>
+      </w:pPr>
+      <w:r>
+        <w:rPr>
+          <w:rFonts w:hint="eastAsia"/>
+        </w:rPr>
+        <w:t>Forget Password</w:t>
+      </w:r>
+      <w:r>
+        <w:tab/>
+      </w:r>
+      <w:r>
+        <w:tab/>
+        <w:t>@</w:t>
+      </w:r>
+      <w:r>
+        <w:rPr>
+          <w:rFonts w:hint="eastAsia"/>
+        </w:rPr>
+        <w:t>Get</w:t>
       </w:r>
       <w:bookmarkStart w:id="0" w:name="_GoBack"/>
       <w:bookmarkEnd w:id="0"/>
       <w:r>
         <w:tab/>
+      </w:r>
+      <w:r>
+        <w:t>/</w:t>
+      </w:r>
+      <w:proofErr w:type="spellStart"/>
+      <w:r>
+        <w:t>forgetPassword</w:t>
+      </w:r>
+      <w:proofErr w:type="spellEnd"/>
+    </w:p>
+    <w:p>
+      <w:pPr>
+        <w:pStyle w:val="a3"/>
+        <w:numPr>
+          <w:ilvl w:val="0"/>
+          <w:numId w:val="1"/>
+        </w:numPr>
+        <w:ind w:firstLineChars="0"/>
+      </w:pPr>
+      <w:r>
+        <w:rPr>
+          <w:rFonts w:hint="eastAsia"/>
+        </w:rPr>
+        <w:t>Recover Password</w:t>
+      </w:r>
+      <w:r>
+        <w:tab/>
+      </w:r>
+      <w:r>
+        <w:tab/>
+        <w:t>@Post</w:t>
+      </w:r>
+      <w:r>
+        <w:tab/>
+      </w:r>
+      <w:r>
+        <w:t>/</w:t>
+      </w:r>
+      <w:proofErr w:type="spellStart"/>
+      <w:r>
+        <w:rPr>
+          <w:rFonts w:hint="eastAsia"/>
+        </w:rPr>
+        <w:t>forget</w:t>
+      </w:r>
+      <w:r>
+        <w:t>Password</w:t>
+      </w:r>
+      <w:proofErr w:type="spellEnd"/>
+      <w:r>
+        <w:tab/>
+      </w:r>
+      <w:r>
+        <w:tab/>
+      </w:r>
+      <w:r>
+        <w:tab/>
         <w:t>JSON</w:t>
       </w:r>
     </w:p>
     <w:p>
+      <w:r>
+        <w:t>/</w:t>
+      </w:r>
+      <w:proofErr w:type="spellStart"/>
+      <w:r>
+        <w:t>api</w:t>
+      </w:r>
+      <w:proofErr w:type="spellEnd"/>
+      <w:r>
+        <w:t>/v.0/booking</w:t>
+      </w:r>
+    </w:p>
+    <w:p>
       <w:pPr>
         <w:pStyle w:val="a3"/>
         <w:numPr>
@@ -746,12 +1279,123 @@
         <w:rPr>
           <w:rFonts w:hint="eastAsia"/>
         </w:rPr>
-        <w:t>Change cellphone</w:t>
-      </w:r>
-      <w:r>
-        <w:rPr>
-          <w:rFonts w:hint="eastAsia"/>
-        </w:rPr>
+        <w:t>Get bookings</w:t>
+      </w:r>
+      <w:r>
+        <w:tab/>
+      </w:r>
+      <w:r>
+        <w:tab/>
+      </w:r>
+      <w:r>
+        <w:tab/>
+        <w:t>@Get</w:t>
+      </w:r>
+      <w:r>
+        <w:tab/>
+      </w:r>
+      <w:r>
+        <w:t>/booking</w:t>
+      </w:r>
+    </w:p>
+    <w:p>
+      <w:pPr>
+        <w:pStyle w:val="a3"/>
+        <w:numPr>
+          <w:ilvl w:val="0"/>
+          <w:numId w:val="1"/>
+        </w:numPr>
+        <w:ind w:firstLineChars="0"/>
+      </w:pPr>
+      <w:r>
+        <w:rPr>
+          <w:rFonts w:hint="eastAsia"/>
+        </w:rPr>
+        <w:t>Get booking detail</w:t>
+      </w:r>
+      <w:r>
+        <w:tab/>
+      </w:r>
+      <w:r>
+        <w:tab/>
+        <w:t>@Get</w:t>
+      </w:r>
+      <w:r>
+        <w:tab/>
+      </w:r>
+      <w:r>
+        <w:t>/booking/</w:t>
+      </w:r>
+      <w:proofErr w:type="gramStart"/>
+      <w:r>
+        <w:t>:id</w:t>
+      </w:r>
+      <w:proofErr w:type="gramEnd"/>
+    </w:p>
+    <w:p>
+      <w:pPr>
+        <w:pStyle w:val="a3"/>
+        <w:numPr>
+          <w:ilvl w:val="0"/>
+          <w:numId w:val="1"/>
+        </w:numPr>
+        <w:ind w:firstLineChars="0"/>
+      </w:pPr>
+      <w:r>
+        <w:rPr>
+          <w:rFonts w:hint="eastAsia"/>
+        </w:rPr>
+        <w:t>Create booking</w:t>
+      </w:r>
+      <w:r>
+        <w:tab/>
+      </w:r>
+      <w:r>
+        <w:tab/>
+      </w:r>
+      <w:r>
+        <w:tab/>
+        <w:t>@Post</w:t>
+      </w:r>
+      <w:r>
+        <w:tab/>
+      </w:r>
+      <w:r>
+        <w:t>/booking</w:t>
+      </w:r>
+      <w:r>
+        <w:tab/>
+      </w:r>
+      <w:r>
+        <w:tab/>
+      </w:r>
+      <w:r>
+        <w:tab/>
+      </w:r>
+      <w:r>
+        <w:tab/>
+      </w:r>
+      <w:r>
+        <w:tab/>
+        <w:t>JSON</w:t>
+      </w:r>
+    </w:p>
+    <w:p>
+      <w:pPr>
+        <w:pStyle w:val="a3"/>
+        <w:numPr>
+          <w:ilvl w:val="0"/>
+          <w:numId w:val="1"/>
+        </w:numPr>
+        <w:ind w:firstLineChars="0"/>
+      </w:pPr>
+      <w:r>
+        <w:rPr>
+          <w:rFonts w:hint="eastAsia"/>
+        </w:rPr>
+        <w:t>Change bookings</w:t>
+      </w:r>
+      <w:r>
         <w:t xml:space="preserve"> </w:t>
       </w:r>
       <w:r>
@@ -759,25 +1403,19 @@
       </w:r>
       <w:r>
         <w:tab/>
-      </w:r>
-      <w:r>
-        <w:rPr>
-          <w:rFonts w:hint="eastAsia"/>
-        </w:rPr>
         <w:t>@Put</w:t>
       </w:r>
       <w:r>
-        <w:rPr>
-          <w:rFonts w:hint="eastAsia"/>
-        </w:rPr>
-        <w:tab/>
-      </w:r>
-      <w:r>
-        <w:rPr>
-          <w:rFonts w:hint="eastAsia"/>
-        </w:rPr>
-        <w:t>/changeCell/:id</w:t>
-      </w:r>
+        <w:tab/>
+      </w:r>
+      <w:r>
+        <w:t>/booking/</w:t>
+      </w:r>
+      <w:proofErr w:type="gramStart"/>
+      <w:r>
+        <w:t>:id</w:t>
+      </w:r>
+      <w:proofErr w:type="gramEnd"/>
       <w:r>
         <w:tab/>
       </w:r>
@@ -792,182 +1430,185 @@
         <w:t>JSON</w:t>
       </w:r>
     </w:p>
-    <w:p>
-      <w:pPr>
-        <w:pStyle w:val="a3"/>
-        <w:numPr>
-          <w:ilvl w:val="0"/>
-          <w:numId w:val="1"/>
-        </w:numPr>
-        <w:ind w:firstLineChars="0"/>
-        <w:rPr>
-          <w:color w:val="FF0000"/>
-        </w:rPr>
-      </w:pPr>
-      <w:r>
-        <w:rPr>
-          <w:rFonts w:hint="eastAsia"/>
-          <w:color w:val="FF0000"/>
+    <w:p/>
+    <w:p>
+      <w:r>
+        <w:rPr>
+          <w:rFonts w:hint="eastAsia"/>
+        </w:rPr>
+        <w:t>Partner Module:</w:t>
+      </w:r>
+    </w:p>
+    <w:p>
+      <w:r>
+        <w:t>/p-</w:t>
+      </w:r>
+      <w:proofErr w:type="spellStart"/>
+      <w:r>
+        <w:t>api</w:t>
+      </w:r>
+      <w:proofErr w:type="spellEnd"/>
+      <w:r>
+        <w:t>/v1.0/partner/</w:t>
+      </w:r>
+    </w:p>
+    <w:p>
+      <w:pPr>
+        <w:pStyle w:val="a3"/>
+        <w:numPr>
+          <w:ilvl w:val="0"/>
+          <w:numId w:val="3"/>
+        </w:numPr>
+        <w:ind w:firstLineChars="0"/>
+      </w:pPr>
+      <w:r>
+        <w:rPr>
+          <w:rFonts w:hint="eastAsia"/>
+        </w:rPr>
+        <w:t>Session Redirect</w:t>
+      </w:r>
+      <w:r>
+        <w:rPr>
+          <w:rFonts w:hint="eastAsia"/>
+        </w:rPr>
+        <w:tab/>
+      </w:r>
+      <w:r>
+        <w:rPr>
+          <w:rFonts w:hint="eastAsia"/>
+        </w:rPr>
+        <w:tab/>
+      </w:r>
+      <w:r>
+        <w:rPr>
+          <w:rFonts w:hint="eastAsia"/>
+        </w:rPr>
+        <w:t>@Get</w:t>
+      </w:r>
+      <w:r>
+        <w:rPr>
+          <w:rFonts w:hint="eastAsia"/>
+        </w:rPr>
+        <w:tab/>
+        <w:t>/</w:t>
+      </w:r>
+      <w:r>
+        <w:rPr>
+          <w:rFonts w:hint="eastAsia"/>
+        </w:rPr>
+        <w:t xml:space="preserve"> </w:t>
+      </w:r>
+      <w:proofErr w:type="spellStart"/>
+      <w:r>
+        <w:rPr>
+          <w:rFonts w:hint="eastAsia"/>
+        </w:rPr>
+        <w:t>findSession</w:t>
+      </w:r>
+      <w:proofErr w:type="spellEnd"/>
+    </w:p>
+    <w:p>
+      <w:pPr>
+        <w:pStyle w:val="a3"/>
+        <w:numPr>
+          <w:ilvl w:val="0"/>
+          <w:numId w:val="3"/>
+        </w:numPr>
+        <w:ind w:firstLineChars="0"/>
+      </w:pPr>
+      <w:r>
+        <w:rPr>
+          <w:rFonts w:hint="eastAsia"/>
         </w:rPr>
         <w:t>Login</w:t>
       </w:r>
       <w:r>
-        <w:rPr>
-          <w:rFonts w:hint="eastAsia"/>
-          <w:color w:val="FF0000"/>
-        </w:rPr>
-        <w:tab/>
-      </w:r>
-      <w:r>
-        <w:rPr>
-          <w:color w:val="FF0000"/>
-        </w:rPr>
-        <w:tab/>
-      </w:r>
-      <w:r>
-        <w:rPr>
-          <w:color w:val="FF0000"/>
-        </w:rPr>
-        <w:tab/>
-      </w:r>
-      <w:r>
-        <w:rPr>
-          <w:color w:val="FF0000"/>
-        </w:rPr>
-        <w:tab/>
-      </w:r>
-      <w:r>
-        <w:rPr>
-          <w:color w:val="FF0000"/>
-        </w:rPr>
-        <w:tab/>
-      </w:r>
-      <w:r>
-        <w:rPr>
-          <w:rFonts w:hint="eastAsia"/>
-          <w:color w:val="FF0000"/>
-        </w:rPr>
+        <w:tab/>
+      </w:r>
+      <w:r>
+        <w:tab/>
+      </w:r>
+      <w:r>
+        <w:tab/>
+      </w:r>
+      <w:r>
+        <w:tab/>
+      </w:r>
+      <w:r>
+        <w:rPr>
+          <w:rFonts w:hint="eastAsia"/>
+        </w:rPr>
+        <w:tab/>
+      </w:r>
+      <w:r>
         <w:t>@Post</w:t>
       </w:r>
       <w:r>
-        <w:rPr>
-          <w:rFonts w:hint="eastAsia"/>
-          <w:color w:val="FF0000"/>
-        </w:rPr>
-        <w:tab/>
-      </w:r>
-      <w:r>
-        <w:rPr>
-          <w:rFonts w:hint="eastAsia"/>
-          <w:color w:val="FF0000"/>
-        </w:rPr>
+        <w:tab/>
+      </w:r>
+      <w:r>
         <w:t>/login</w:t>
       </w:r>
       <w:r>
-        <w:rPr>
-          <w:color w:val="FF0000"/>
-        </w:rPr>
-        <w:tab/>
-      </w:r>
-      <w:r>
-        <w:rPr>
-          <w:color w:val="FF0000"/>
-        </w:rPr>
-        <w:tab/>
-      </w:r>
-      <w:r>
-        <w:rPr>
-          <w:color w:val="FF0000"/>
-        </w:rPr>
-        <w:tab/>
-      </w:r>
-      <w:r>
-        <w:rPr>
-          <w:color w:val="FF0000"/>
-        </w:rPr>
-        <w:tab/>
-      </w:r>
-      <w:r>
-        <w:rPr>
-          <w:color w:val="FF0000"/>
-        </w:rPr>
-        <w:tab/>
-      </w:r>
-      <w:r>
-        <w:rPr>
-          <w:color w:val="FF0000"/>
-        </w:rPr>
+        <w:tab/>
+      </w:r>
+      <w:r>
+        <w:tab/>
+      </w:r>
+      <w:r>
+        <w:tab/>
+      </w:r>
+      <w:r>
+        <w:tab/>
+      </w:r>
+      <w:r>
+        <w:tab/>
+      </w:r>
+      <w:r>
         <w:tab/>
         <w:t>JSON</w:t>
       </w:r>
-      <w:r>
-        <w:rPr>
-          <w:rFonts w:hint="eastAsia"/>
-          <w:color w:val="FF0000"/>
-        </w:rPr>
-        <w:t xml:space="preserve"> </w:t>
-      </w:r>
-    </w:p>
-    <w:p>
-      <w:pPr>
-        <w:pStyle w:val="a3"/>
-        <w:numPr>
-          <w:ilvl w:val="0"/>
-          <w:numId w:val="1"/>
-        </w:numPr>
-        <w:ind w:firstLineChars="0"/>
-        <w:rPr>
-          <w:color w:val="FF0000"/>
-        </w:rPr>
-      </w:pPr>
-      <w:r>
-        <w:rPr>
-          <w:rFonts w:hint="eastAsia"/>
-          <w:color w:val="FF0000"/>
+    </w:p>
+    <w:p>
+      <w:pPr>
+        <w:pStyle w:val="a3"/>
+        <w:numPr>
+          <w:ilvl w:val="0"/>
+          <w:numId w:val="3"/>
+        </w:numPr>
+        <w:ind w:firstLineChars="0"/>
+      </w:pPr>
+      <w:r>
+        <w:rPr>
+          <w:rFonts w:hint="eastAsia"/>
         </w:rPr>
         <w:t>Logout</w:t>
       </w:r>
       <w:r>
-        <w:rPr>
-          <w:color w:val="FF0000"/>
-        </w:rPr>
-        <w:tab/>
-      </w:r>
-      <w:r>
-        <w:rPr>
-          <w:color w:val="FF0000"/>
-        </w:rPr>
-        <w:tab/>
-      </w:r>
-      <w:r>
-        <w:rPr>
-          <w:color w:val="FF0000"/>
-        </w:rPr>
-        <w:tab/>
-      </w:r>
-      <w:r>
-        <w:rPr>
-          <w:color w:val="FF0000"/>
-        </w:rPr>
-        <w:tab/>
-      </w:r>
-      <w:r>
-        <w:rPr>
-          <w:color w:val="FF0000"/>
-        </w:rPr>
-        <w:tab/>
+        <w:tab/>
+      </w:r>
+      <w:r>
+        <w:tab/>
+      </w:r>
+      <w:r>
+        <w:tab/>
+      </w:r>
+      <w:r>
+        <w:tab/>
+      </w:r>
+      <w:r>
+        <w:rPr>
+          <w:rFonts w:hint="eastAsia"/>
+        </w:rPr>
+        <w:tab/>
+      </w:r>
+      <w:r>
         <w:t>@Put</w:t>
       </w:r>
       <w:r>
-        <w:rPr>
-          <w:color w:val="FF0000"/>
-        </w:rPr>
-        <w:tab/>
-      </w:r>
-      <w:r>
-        <w:rPr>
-          <w:color w:val="FF0000"/>
-        </w:rPr>
+        <w:tab/>
+      </w:r>
+      <w:r>
         <w:t>/logout</w:t>
       </w:r>
     </w:p>
@@ -976,668 +1617,277 @@
         <w:pStyle w:val="a3"/>
         <w:numPr>
           <w:ilvl w:val="0"/>
-          <w:numId w:val="1"/>
-        </w:numPr>
-        <w:ind w:firstLineChars="0"/>
-      </w:pPr>
-      <w:r>
-        <w:rPr>
-          <w:rFonts w:hint="eastAsia"/>
-        </w:rPr>
-        <w:t>Forget Password</w:t>
-      </w:r>
-      <w:r>
-        <w:tab/>
-      </w:r>
-      <w:r>
-        <w:tab/>
+          <w:numId w:val="3"/>
+        </w:numPr>
+        <w:ind w:firstLineChars="0"/>
+      </w:pPr>
+      <w:r>
+        <w:rPr>
+          <w:rFonts w:hint="eastAsia"/>
+        </w:rPr>
+        <w:t>Get partner detail</w:t>
+      </w:r>
+      <w:r>
+        <w:rPr>
+          <w:rFonts w:hint="eastAsia"/>
+        </w:rPr>
+        <w:tab/>
+      </w:r>
+      <w:r>
+        <w:rPr>
+          <w:rFonts w:hint="eastAsia"/>
+        </w:rPr>
+        <w:tab/>
+      </w:r>
+      <w:r>
+        <w:rPr>
+          <w:rFonts w:hint="eastAsia"/>
+        </w:rPr>
+        <w:t>@Get</w:t>
+      </w:r>
+      <w:r>
+        <w:rPr>
+          <w:rFonts w:hint="eastAsia"/>
+        </w:rPr>
+        <w:tab/>
+        <w:t>/partner/</w:t>
+      </w:r>
+      <w:proofErr w:type="gramStart"/>
+      <w:r>
+        <w:rPr>
+          <w:rFonts w:hint="eastAsia"/>
+        </w:rPr>
+        <w:t>:id</w:t>
+      </w:r>
+      <w:proofErr w:type="gramEnd"/>
+      <w:r>
+        <w:rPr>
+          <w:rFonts w:hint="eastAsia"/>
+        </w:rPr>
+        <w:tab/>
+      </w:r>
+      <w:r>
+        <w:rPr>
+          <w:rFonts w:hint="eastAsia"/>
+        </w:rPr>
+        <w:tab/>
+      </w:r>
+      <w:r>
+        <w:rPr>
+          <w:rFonts w:hint="eastAsia"/>
+        </w:rPr>
+        <w:tab/>
+      </w:r>
+      <w:r>
+        <w:rPr>
+          <w:rFonts w:hint="eastAsia"/>
+        </w:rPr>
+        <w:tab/>
+      </w:r>
+      <w:r>
+        <w:rPr>
+          <w:rFonts w:hint="eastAsia"/>
+        </w:rPr>
+        <w:tab/>
+      </w:r>
+    </w:p>
+    <w:p>
+      <w:pPr>
+        <w:pStyle w:val="a3"/>
+        <w:numPr>
+          <w:ilvl w:val="0"/>
+          <w:numId w:val="3"/>
+        </w:numPr>
+        <w:ind w:firstLineChars="0"/>
+      </w:pPr>
+      <w:r>
+        <w:rPr>
+          <w:rFonts w:hint="eastAsia"/>
+        </w:rPr>
+        <w:t>Update partner detail</w:t>
+      </w:r>
+      <w:r>
+        <w:rPr>
+          <w:rFonts w:hint="eastAsia"/>
+        </w:rPr>
+        <w:tab/>
+        <w:t>@Put</w:t>
+      </w:r>
+      <w:r>
+        <w:rPr>
+          <w:rFonts w:hint="eastAsia"/>
+        </w:rPr>
+        <w:tab/>
+        <w:t>/partner/</w:t>
+      </w:r>
+      <w:proofErr w:type="gramStart"/>
+      <w:r>
+        <w:rPr>
+          <w:rFonts w:hint="eastAsia"/>
+        </w:rPr>
+        <w:t>:id</w:t>
+      </w:r>
+      <w:proofErr w:type="gramEnd"/>
+      <w:r>
+        <w:rPr>
+          <w:rFonts w:hint="eastAsia"/>
+        </w:rPr>
+        <w:tab/>
+      </w:r>
+      <w:r>
+        <w:rPr>
+          <w:rFonts w:hint="eastAsia"/>
+        </w:rPr>
+        <w:tab/>
+      </w:r>
+      <w:r>
+        <w:rPr>
+          <w:rFonts w:hint="eastAsia"/>
+        </w:rPr>
+        <w:tab/>
+      </w:r>
+      <w:r>
+        <w:rPr>
+          <w:rFonts w:hint="eastAsia"/>
+        </w:rPr>
+        <w:tab/>
+        <w:t>JSON</w:t>
+      </w:r>
+    </w:p>
+    <w:p>
+      <w:r>
+        <w:t>/p-</w:t>
+      </w:r>
+      <w:proofErr w:type="spellStart"/>
+      <w:r>
+        <w:t>api</w:t>
+      </w:r>
+      <w:proofErr w:type="spellEnd"/>
+      <w:r>
+        <w:t>/v1.0/course</w:t>
+      </w:r>
+    </w:p>
+    <w:p>
+      <w:pPr>
+        <w:pStyle w:val="a3"/>
+        <w:numPr>
+          <w:ilvl w:val="0"/>
+          <w:numId w:val="3"/>
+        </w:numPr>
+        <w:ind w:firstLineChars="0"/>
+      </w:pPr>
+      <w:r>
+        <w:rPr>
+          <w:rFonts w:hint="eastAsia"/>
+        </w:rPr>
+        <w:t>Create Course</w:t>
+      </w:r>
+      <w:r>
+        <w:tab/>
+      </w:r>
+      <w:r>
+        <w:tab/>
+      </w:r>
+      <w:r>
+        <w:rPr>
+          <w:rFonts w:hint="eastAsia"/>
+        </w:rPr>
+        <w:tab/>
+      </w:r>
+      <w:r>
         <w:t>@Post</w:t>
       </w:r>
       <w:r>
         <w:tab/>
       </w:r>
       <w:r>
-        <w:t>/forgetPassword</w:t>
-      </w:r>
-    </w:p>
-    <w:p>
-      <w:pPr>
-        <w:pStyle w:val="a3"/>
-        <w:numPr>
-          <w:ilvl w:val="0"/>
-          <w:numId w:val="1"/>
-        </w:numPr>
-        <w:ind w:firstLineChars="0"/>
-      </w:pPr>
-      <w:r>
-        <w:rPr>
-          <w:rFonts w:hint="eastAsia"/>
-        </w:rPr>
-        <w:t>Recover Password</w:t>
-      </w:r>
-      <w:r>
-        <w:tab/>
-      </w:r>
-      <w:r>
-        <w:tab/>
-        <w:t>@Post</w:t>
-      </w:r>
-      <w:r>
-        <w:tab/>
-      </w:r>
-      <w:r>
-        <w:t>/recoverPassword</w:t>
-      </w:r>
-      <w:r>
-        <w:tab/>
-      </w:r>
-      <w:r>
-        <w:tab/>
-      </w:r>
-      <w:r>
-        <w:tab/>
-        <w:t>JSON</w:t>
-      </w:r>
-    </w:p>
-    <w:p>
-      <w:r>
-        <w:t>/api/v.0/booking</w:t>
-      </w:r>
-    </w:p>
-    <w:p>
-      <w:pPr>
-        <w:pStyle w:val="a3"/>
-        <w:numPr>
-          <w:ilvl w:val="0"/>
-          <w:numId w:val="1"/>
-        </w:numPr>
-        <w:ind w:firstLineChars="0"/>
-      </w:pPr>
-      <w:r>
-        <w:rPr>
-          <w:rFonts w:hint="eastAsia"/>
-        </w:rPr>
-        <w:t>Get bookings</w:t>
-      </w:r>
-      <w:r>
-        <w:tab/>
-      </w:r>
-      <w:r>
-        <w:tab/>
-      </w:r>
-      <w:r>
-        <w:tab/>
-        <w:t>@Get</w:t>
-      </w:r>
-      <w:r>
-        <w:tab/>
-      </w:r>
-      <w:r>
-        <w:t>/booking</w:t>
-      </w:r>
-    </w:p>
-    <w:p>
-      <w:pPr>
-        <w:pStyle w:val="a3"/>
-        <w:numPr>
-          <w:ilvl w:val="0"/>
-          <w:numId w:val="1"/>
-        </w:numPr>
-        <w:ind w:firstLineChars="0"/>
-      </w:pPr>
-      <w:r>
-        <w:rPr>
-          <w:rFonts w:hint="eastAsia"/>
-        </w:rPr>
-        <w:t>Get booking detail</w:t>
-      </w:r>
-      <w:r>
-        <w:tab/>
-      </w:r>
-      <w:r>
-        <w:tab/>
-        <w:t>@Get</w:t>
-      </w:r>
-      <w:r>
-        <w:tab/>
-      </w:r>
-      <w:r>
-        <w:t>/booking/:id</w:t>
-      </w:r>
-    </w:p>
-    <w:p>
-      <w:pPr>
-        <w:pStyle w:val="a3"/>
-        <w:numPr>
-          <w:ilvl w:val="0"/>
-          <w:numId w:val="1"/>
-        </w:numPr>
-        <w:ind w:firstLineChars="0"/>
-      </w:pPr>
-      <w:r>
-        <w:rPr>
-          <w:rFonts w:hint="eastAsia"/>
-        </w:rPr>
-        <w:t>Create booking</w:t>
-      </w:r>
-      <w:r>
-        <w:tab/>
-      </w:r>
-      <w:r>
-        <w:tab/>
-      </w:r>
-      <w:r>
-        <w:tab/>
-        <w:t>@Post</w:t>
-      </w:r>
-      <w:r>
-        <w:tab/>
-      </w:r>
-      <w:r>
-        <w:t>/booking</w:t>
-      </w:r>
-      <w:r>
-        <w:tab/>
-      </w:r>
-      <w:r>
-        <w:tab/>
-      </w:r>
-      <w:r>
-        <w:tab/>
-      </w:r>
-      <w:r>
-        <w:tab/>
-      </w:r>
-      <w:r>
-        <w:tab/>
-        <w:t>JSON</w:t>
-      </w:r>
-    </w:p>
-    <w:p>
-      <w:pPr>
-        <w:pStyle w:val="a3"/>
-        <w:numPr>
-          <w:ilvl w:val="0"/>
-          <w:numId w:val="1"/>
-        </w:numPr>
-        <w:ind w:firstLineChars="0"/>
-      </w:pPr>
-      <w:r>
-        <w:rPr>
-          <w:rFonts w:hint="eastAsia"/>
-        </w:rPr>
-        <w:t>Change bookings</w:t>
-      </w:r>
-      <w:r>
-        <w:t xml:space="preserve"> </w:t>
-      </w:r>
-      <w:r>
-        <w:tab/>
-      </w:r>
-      <w:r>
-        <w:tab/>
+        <w:t>/course</w:t>
+      </w:r>
+      <w:r>
+        <w:tab/>
+      </w:r>
+      <w:r>
+        <w:tab/>
+      </w:r>
+      <w:r>
+        <w:tab/>
+      </w:r>
+      <w:r>
+        <w:tab/>
+      </w:r>
+      <w:r>
+        <w:tab/>
+      </w:r>
+      <w:r>
+        <w:tab/>
+      </w:r>
+      <w:r>
+        <w:t>Multi-form</w:t>
+      </w:r>
+    </w:p>
+    <w:p>
+      <w:pPr>
+        <w:pStyle w:val="a3"/>
+        <w:numPr>
+          <w:ilvl w:val="0"/>
+          <w:numId w:val="3"/>
+        </w:numPr>
+        <w:ind w:firstLineChars="0"/>
+      </w:pPr>
+      <w:r>
+        <w:rPr>
+          <w:rFonts w:hint="eastAsia"/>
+        </w:rPr>
+        <w:t>Update courses</w:t>
+      </w:r>
+      <w:r>
+        <w:tab/>
+      </w:r>
+      <w:r>
+        <w:tab/>
+      </w:r>
+      <w:r>
+        <w:rPr>
+          <w:rFonts w:hint="eastAsia"/>
+        </w:rPr>
+        <w:tab/>
+      </w:r>
+      <w:r>
         <w:t>@Put</w:t>
       </w:r>
       <w:r>
         <w:tab/>
       </w:r>
       <w:r>
-        <w:t>/booking/:id</w:t>
-      </w:r>
-      <w:r>
-        <w:tab/>
-      </w:r>
-      <w:r>
-        <w:tab/>
-      </w:r>
-      <w:r>
-        <w:tab/>
-      </w:r>
-      <w:r>
-        <w:tab/>
-        <w:t>JSON</w:t>
+        <w:t>/course/</w:t>
+      </w:r>
+      <w:proofErr w:type="gramStart"/>
+      <w:r>
+        <w:t>:id</w:t>
+      </w:r>
+      <w:proofErr w:type="gramEnd"/>
+      <w:r>
+        <w:tab/>
+      </w:r>
+      <w:r>
+        <w:tab/>
+      </w:r>
+      <w:r>
+        <w:tab/>
+      </w:r>
+      <w:r>
+        <w:tab/>
+      </w:r>
+      <w:r>
+        <w:tab/>
+      </w:r>
+      <w:r>
+        <w:t>Multi-form</w:t>
       </w:r>
     </w:p>
     <w:p/>
-    <w:p>
-      <w:r>
-        <w:rPr>
-          <w:rFonts w:hint="eastAsia"/>
-        </w:rPr>
-        <w:t>Partner Module:</w:t>
-      </w:r>
-    </w:p>
-    <w:p>
-      <w:r>
-        <w:t>/p-api/v1.0/partner/</w:t>
-      </w:r>
-    </w:p>
-    <w:p>
-      <w:pPr>
-        <w:pStyle w:val="a3"/>
-        <w:numPr>
-          <w:ilvl w:val="0"/>
-          <w:numId w:val="3"/>
-        </w:numPr>
-        <w:ind w:firstLineChars="0"/>
-      </w:pPr>
-      <w:r>
-        <w:rPr>
-          <w:rFonts w:hint="eastAsia"/>
-        </w:rPr>
-        <w:t>Session Redirect</w:t>
-      </w:r>
-      <w:r>
-        <w:rPr>
-          <w:rFonts w:hint="eastAsia"/>
-        </w:rPr>
-        <w:tab/>
-      </w:r>
-      <w:r>
-        <w:rPr>
-          <w:rFonts w:hint="eastAsia"/>
-        </w:rPr>
-        <w:tab/>
-      </w:r>
-      <w:r>
-        <w:rPr>
-          <w:rFonts w:hint="eastAsia"/>
-        </w:rPr>
-        <w:t>@Get</w:t>
-      </w:r>
-      <w:r>
-        <w:rPr>
-          <w:rFonts w:hint="eastAsia"/>
-        </w:rPr>
-        <w:tab/>
-        <w:t>/</w:t>
-      </w:r>
-      <w:r>
-        <w:rPr>
-          <w:rFonts w:hint="eastAsia"/>
-        </w:rPr>
-        <w:t xml:space="preserve"> </w:t>
-      </w:r>
-      <w:r>
-        <w:rPr>
-          <w:rFonts w:hint="eastAsia"/>
-        </w:rPr>
-        <w:t>findSession</w:t>
-      </w:r>
-    </w:p>
-    <w:p>
-      <w:pPr>
-        <w:pStyle w:val="a3"/>
-        <w:numPr>
-          <w:ilvl w:val="0"/>
-          <w:numId w:val="3"/>
-        </w:numPr>
-        <w:ind w:firstLineChars="0"/>
-      </w:pPr>
-      <w:r>
-        <w:rPr>
-          <w:rFonts w:hint="eastAsia"/>
-        </w:rPr>
-        <w:t>Login</w:t>
-      </w:r>
-      <w:r>
-        <w:tab/>
-      </w:r>
-      <w:r>
-        <w:tab/>
-      </w:r>
-      <w:r>
-        <w:tab/>
-      </w:r>
-      <w:r>
-        <w:tab/>
-      </w:r>
-      <w:r>
-        <w:rPr>
-          <w:rFonts w:hint="eastAsia"/>
-        </w:rPr>
-        <w:tab/>
-      </w:r>
-      <w:r>
-        <w:t>@Post</w:t>
-      </w:r>
-      <w:r>
-        <w:tab/>
-      </w:r>
-      <w:r>
-        <w:t>/login</w:t>
-      </w:r>
-      <w:r>
-        <w:tab/>
-      </w:r>
-      <w:r>
-        <w:tab/>
-      </w:r>
-      <w:r>
-        <w:tab/>
-      </w:r>
-      <w:r>
-        <w:tab/>
-      </w:r>
-      <w:r>
-        <w:tab/>
-      </w:r>
-      <w:r>
-        <w:tab/>
-        <w:t>JSON</w:t>
-      </w:r>
-    </w:p>
-    <w:p>
-      <w:pPr>
-        <w:pStyle w:val="a3"/>
-        <w:numPr>
-          <w:ilvl w:val="0"/>
-          <w:numId w:val="3"/>
-        </w:numPr>
-        <w:ind w:firstLineChars="0"/>
-      </w:pPr>
-      <w:r>
-        <w:rPr>
-          <w:rFonts w:hint="eastAsia"/>
-        </w:rPr>
-        <w:t>Logout</w:t>
-      </w:r>
-      <w:r>
-        <w:tab/>
-      </w:r>
-      <w:r>
-        <w:tab/>
-      </w:r>
-      <w:r>
-        <w:tab/>
-      </w:r>
-      <w:r>
-        <w:tab/>
-      </w:r>
-      <w:r>
-        <w:rPr>
-          <w:rFonts w:hint="eastAsia"/>
-        </w:rPr>
-        <w:tab/>
-      </w:r>
-      <w:r>
-        <w:t>@Put</w:t>
-      </w:r>
-      <w:r>
-        <w:tab/>
-      </w:r>
-      <w:r>
-        <w:t>/logout</w:t>
-      </w:r>
-    </w:p>
-    <w:p>
-      <w:pPr>
-        <w:pStyle w:val="a3"/>
-        <w:numPr>
-          <w:ilvl w:val="0"/>
-          <w:numId w:val="3"/>
-        </w:numPr>
-        <w:ind w:firstLineChars="0"/>
-        <w:rPr>
-          <w:rFonts w:hint="eastAsia"/>
-        </w:rPr>
-      </w:pPr>
-      <w:r>
-        <w:rPr>
-          <w:rFonts w:hint="eastAsia"/>
-        </w:rPr>
-        <w:t>Get partner detail</w:t>
-      </w:r>
-      <w:r>
-        <w:rPr>
-          <w:rFonts w:hint="eastAsia"/>
-        </w:rPr>
-        <w:tab/>
-      </w:r>
-      <w:r>
-        <w:rPr>
-          <w:rFonts w:hint="eastAsia"/>
-        </w:rPr>
-        <w:tab/>
-      </w:r>
-      <w:r>
-        <w:rPr>
-          <w:rFonts w:hint="eastAsia"/>
-        </w:rPr>
-        <w:t>@Get</w:t>
-      </w:r>
-      <w:r>
-        <w:rPr>
-          <w:rFonts w:hint="eastAsia"/>
-        </w:rPr>
-        <w:tab/>
-        <w:t>/partner/:id</w:t>
-      </w:r>
-      <w:r>
-        <w:rPr>
-          <w:rFonts w:hint="eastAsia"/>
-        </w:rPr>
-        <w:tab/>
-      </w:r>
-      <w:r>
-        <w:rPr>
-          <w:rFonts w:hint="eastAsia"/>
-        </w:rPr>
-        <w:tab/>
-      </w:r>
-      <w:r>
-        <w:rPr>
-          <w:rFonts w:hint="eastAsia"/>
-        </w:rPr>
-        <w:tab/>
-      </w:r>
-      <w:r>
-        <w:rPr>
-          <w:rFonts w:hint="eastAsia"/>
-        </w:rPr>
-        <w:tab/>
-      </w:r>
-      <w:r>
-        <w:rPr>
-          <w:rFonts w:hint="eastAsia"/>
-        </w:rPr>
-        <w:tab/>
-      </w:r>
-    </w:p>
-    <w:p>
-      <w:pPr>
-        <w:pStyle w:val="a3"/>
-        <w:numPr>
-          <w:ilvl w:val="0"/>
-          <w:numId w:val="3"/>
-        </w:numPr>
-        <w:ind w:firstLineChars="0"/>
-      </w:pPr>
-      <w:r>
-        <w:rPr>
-          <w:rFonts w:hint="eastAsia"/>
-        </w:rPr>
-        <w:t>Update partner detail</w:t>
-      </w:r>
-      <w:r>
-        <w:rPr>
-          <w:rFonts w:hint="eastAsia"/>
-        </w:rPr>
-        <w:tab/>
-        <w:t>@Put</w:t>
-      </w:r>
-      <w:r>
-        <w:rPr>
-          <w:rFonts w:hint="eastAsia"/>
-        </w:rPr>
-        <w:tab/>
-        <w:t>/partner/:id</w:t>
-      </w:r>
-      <w:r>
-        <w:rPr>
-          <w:rFonts w:hint="eastAsia"/>
-        </w:rPr>
-        <w:tab/>
-      </w:r>
-      <w:r>
-        <w:rPr>
-          <w:rFonts w:hint="eastAsia"/>
-        </w:rPr>
-        <w:tab/>
-      </w:r>
-      <w:r>
-        <w:rPr>
-          <w:rFonts w:hint="eastAsia"/>
-        </w:rPr>
-        <w:tab/>
-      </w:r>
-      <w:r>
-        <w:rPr>
-          <w:rFonts w:hint="eastAsia"/>
-        </w:rPr>
-        <w:tab/>
-        <w:t>JSON</w:t>
-      </w:r>
-    </w:p>
-    <w:p>
-      <w:r>
-        <w:t>/p-api/v1.0/course</w:t>
-      </w:r>
-    </w:p>
-    <w:p>
-      <w:pPr>
-        <w:pStyle w:val="a3"/>
-        <w:numPr>
-          <w:ilvl w:val="0"/>
-          <w:numId w:val="3"/>
-        </w:numPr>
-        <w:ind w:firstLineChars="0"/>
-      </w:pPr>
-      <w:r>
-        <w:rPr>
-          <w:rFonts w:hint="eastAsia"/>
-        </w:rPr>
-        <w:t>Create Course</w:t>
-      </w:r>
-      <w:r>
-        <w:tab/>
-      </w:r>
-      <w:r>
-        <w:tab/>
-      </w:r>
-      <w:r>
-        <w:rPr>
-          <w:rFonts w:hint="eastAsia"/>
-        </w:rPr>
-        <w:tab/>
-      </w:r>
-      <w:r>
-        <w:t>@Post</w:t>
-      </w:r>
-      <w:r>
-        <w:tab/>
-      </w:r>
-      <w:r>
-        <w:t>/course</w:t>
-      </w:r>
-      <w:r>
-        <w:tab/>
-      </w:r>
-      <w:r>
-        <w:tab/>
-      </w:r>
-      <w:r>
-        <w:tab/>
-      </w:r>
-      <w:r>
-        <w:tab/>
-      </w:r>
-      <w:r>
-        <w:tab/>
-      </w:r>
-      <w:r>
-        <w:tab/>
-      </w:r>
-      <w:r>
-        <w:t>Multi-form</w:t>
-      </w:r>
-    </w:p>
-    <w:p>
-      <w:pPr>
-        <w:pStyle w:val="a3"/>
-        <w:numPr>
-          <w:ilvl w:val="0"/>
-          <w:numId w:val="3"/>
-        </w:numPr>
-        <w:ind w:firstLineChars="0"/>
-      </w:pPr>
-      <w:r>
-        <w:rPr>
-          <w:rFonts w:hint="eastAsia"/>
-        </w:rPr>
-        <w:t>Update courses</w:t>
-      </w:r>
-      <w:r>
-        <w:tab/>
-      </w:r>
-      <w:r>
-        <w:tab/>
-      </w:r>
-      <w:r>
-        <w:rPr>
-          <w:rFonts w:hint="eastAsia"/>
-        </w:rPr>
-        <w:tab/>
-      </w:r>
-      <w:r>
-        <w:t>@Put</w:t>
-      </w:r>
-      <w:r>
-        <w:tab/>
-      </w:r>
-      <w:r>
-        <w:t>/course/:id</w:t>
-      </w:r>
-      <w:r>
-        <w:tab/>
-      </w:r>
-      <w:r>
-        <w:tab/>
-      </w:r>
-      <w:r>
-        <w:tab/>
-      </w:r>
-      <w:r>
-        <w:tab/>
-      </w:r>
-      <w:r>
-        <w:tab/>
-      </w:r>
-      <w:r>
-        <w:t>Multi-form</w:t>
-      </w:r>
-    </w:p>
-    <w:p>
-      <w:pPr>
-        <w:rPr>
-          <w:rFonts w:hint="eastAsia"/>
-        </w:rPr>
-      </w:pPr>
-    </w:p>
-    <w:p>
-      <w:pPr>
-        <w:rPr>
-          <w:rFonts w:hint="eastAsia"/>
-        </w:rPr>
-      </w:pPr>
-    </w:p>
-    <w:p>
-      <w:pPr>
-        <w:rPr>
-          <w:rFonts w:hint="eastAsia"/>
-        </w:rPr>
-      </w:pPr>
-    </w:p>
+    <w:p/>
+    <w:p/>
     <w:p>
       <w:r>
         <w:rPr>
@@ -1649,7 +1899,15 @@
     </w:p>
     <w:p>
       <w:r>
-        <w:t>/a-api/v1.0/admin</w:t>
+        <w:t>/a-</w:t>
+      </w:r>
+      <w:proofErr w:type="spellStart"/>
+      <w:r>
+        <w:t>api</w:t>
+      </w:r>
+      <w:proofErr w:type="spellEnd"/>
+      <w:r>
+        <w:t>/v1.0/admin</w:t>
       </w:r>
     </w:p>
     <w:p>
@@ -1687,12 +1945,14 @@
         </w:rPr>
         <w:t xml:space="preserve"> </w:t>
       </w:r>
+      <w:proofErr w:type="spellStart"/>
       <w:r>
         <w:rPr>
           <w:rFonts w:hint="eastAsia"/>
         </w:rPr>
         <w:t>findSession</w:t>
       </w:r>
+      <w:proofErr w:type="spellEnd"/>
     </w:p>
     <w:p>
       <w:pPr>
@@ -1785,9 +2045,6 @@
           <w:numId w:val="4"/>
         </w:numPr>
         <w:ind w:firstLineChars="0"/>
-        <w:rPr>
-          <w:rFonts w:hint="eastAsia"/>
-        </w:rPr>
       </w:pPr>
       <w:r>
         <w:rPr>
@@ -1806,8 +2063,13 @@
         <w:tab/>
       </w:r>
       <w:r>
-        <w:t>/admin/:id</w:t>
-      </w:r>
+        <w:t>/admin/</w:t>
+      </w:r>
+      <w:proofErr w:type="gramStart"/>
+      <w:r>
+        <w:t>:id</w:t>
+      </w:r>
+      <w:proofErr w:type="gramEnd"/>
       <w:r>
         <w:tab/>
       </w:r>
@@ -1836,16 +2098,15 @@
           <w:numId w:val="4"/>
         </w:numPr>
         <w:ind w:firstLineChars="0"/>
-        <w:rPr>
-          <w:rFonts w:hint="eastAsia"/>
-        </w:rPr>
-      </w:pPr>
+      </w:pPr>
+      <w:proofErr w:type="spellStart"/>
       <w:r>
         <w:rPr>
           <w:rFonts w:hint="eastAsia"/>
         </w:rPr>
         <w:t>GetAdminDetail</w:t>
       </w:r>
+      <w:proofErr w:type="spellEnd"/>
       <w:r>
         <w:rPr>
           <w:rFonts w:hint="eastAsia"/>
@@ -1858,8 +2119,16 @@
           <w:rFonts w:hint="eastAsia"/>
         </w:rPr>
         <w:tab/>
-        <w:t>/admin/:id</w:t>
-      </w:r>
+        <w:t>/admin/</w:t>
+      </w:r>
+      <w:proofErr w:type="gramStart"/>
+      <w:r>
+        <w:rPr>
+          <w:rFonts w:hint="eastAsia"/>
+        </w:rPr>
+        <w:t>:id</w:t>
+      </w:r>
+      <w:proofErr w:type="gramEnd"/>
     </w:p>
     <w:p>
       <w:pPr>
@@ -1869,9 +2138,6 @@
           <w:numId w:val="4"/>
         </w:numPr>
         <w:ind w:firstLineChars="0"/>
-        <w:rPr>
-          <w:rFonts w:hint="eastAsia"/>
-        </w:rPr>
       </w:pPr>
       <w:r>
         <w:rPr>
@@ -2000,7 +2266,15 @@
     </w:p>
     <w:p>
       <w:r>
-        <w:t>/a-api/v1.0/partner</w:t>
+        <w:t>/a-</w:t>
+      </w:r>
+      <w:proofErr w:type="spellStart"/>
+      <w:r>
+        <w:t>api</w:t>
+      </w:r>
+      <w:proofErr w:type="spellEnd"/>
+      <w:r>
+        <w:t>/v1.0/partner</w:t>
       </w:r>
     </w:p>
     <w:p>
@@ -2106,8 +2380,13 @@
         <w:tab/>
       </w:r>
       <w:r>
-        <w:t>/partner/:id</w:t>
-      </w:r>
+        <w:t>/partner/</w:t>
+      </w:r>
+      <w:proofErr w:type="gramStart"/>
+      <w:r>
+        <w:t>:id</w:t>
+      </w:r>
+      <w:proofErr w:type="gramEnd"/>
       <w:r>
         <w:tab/>
       </w:r>
@@ -2127,7 +2406,15 @@
     </w:p>
     <w:p>
       <w:r>
-        <w:t>/a-api/v1.0/user</w:t>
+        <w:t>/a-</w:t>
+      </w:r>
+      <w:proofErr w:type="spellStart"/>
+      <w:r>
+        <w:t>api</w:t>
+      </w:r>
+      <w:proofErr w:type="spellEnd"/>
+      <w:r>
+        <w:t>/v1.0/user</w:t>
       </w:r>
     </w:p>
     <w:p>
@@ -2188,8 +2475,13 @@
         <w:tab/>
       </w:r>
       <w:r>
-        <w:t>/user/:id</w:t>
-      </w:r>
+        <w:t>/user/</w:t>
+      </w:r>
+      <w:proofErr w:type="gramStart"/>
+      <w:r>
+        <w:t>:id</w:t>
+      </w:r>
+      <w:proofErr w:type="gramEnd"/>
       <w:r>
         <w:tab/>
       </w:r>
@@ -2212,7 +2504,15 @@
     </w:p>
     <w:p>
       <w:r>
-        <w:t>/a-api/v1.0/booking</w:t>
+        <w:t>/a-</w:t>
+      </w:r>
+      <w:proofErr w:type="spellStart"/>
+      <w:r>
+        <w:t>api</w:t>
+      </w:r>
+      <w:proofErr w:type="spellEnd"/>
+      <w:r>
+        <w:t>/v1.0/booking</w:t>
       </w:r>
     </w:p>
     <w:p>
@@ -2293,8 +2593,13 @@
         <w:tab/>
       </w:r>
       <w:r>
-        <w:t>/booking/:id</w:t>
-      </w:r>
+        <w:t>/booking/</w:t>
+      </w:r>
+      <w:proofErr w:type="gramStart"/>
+      <w:r>
+        <w:t>:id</w:t>
+      </w:r>
+      <w:proofErr w:type="gramEnd"/>
       <w:r>
         <w:tab/>
       </w:r>
@@ -2323,8 +2628,13 @@
         <w:t>/</w:t>
       </w:r>
       <w:r>
-        <w:t>booking/:id</w:t>
-      </w:r>
+        <w:t>booking/</w:t>
+      </w:r>
+      <w:proofErr w:type="gramStart"/>
+      <w:r>
+        <w:t>:id</w:t>
+      </w:r>
+      <w:proofErr w:type="gramEnd"/>
       <w:r>
         <w:tab/>
       </w:r>
@@ -2344,7 +2654,15 @@
     </w:p>
     <w:p>
       <w:r>
-        <w:t>/a-api/v1.0/course</w:t>
+        <w:t>/a-</w:t>
+      </w:r>
+      <w:proofErr w:type="spellStart"/>
+      <w:r>
+        <w:t>api</w:t>
+      </w:r>
+      <w:proofErr w:type="spellEnd"/>
+      <w:r>
+        <w:t>/v1.0/course</w:t>
       </w:r>
     </w:p>
     <w:p>
@@ -2422,8 +2740,13 @@
         <w:tab/>
       </w:r>
       <w:r>
-        <w:t>/course/:id</w:t>
-      </w:r>
+        <w:t>/course/</w:t>
+      </w:r>
+      <w:proofErr w:type="gramStart"/>
+      <w:r>
+        <w:t>:id</w:t>
+      </w:r>
+      <w:proofErr w:type="gramEnd"/>
       <w:r>
         <w:tab/>
       </w:r>

</xml_diff>

<commit_message>
adding double authcode sms verification api and change cellphone api
</commit_message>
<xml_diff>
--- a/APIdraft.docx
+++ b/APIdraft.docx
@@ -830,6 +830,9 @@
           <w:numId w:val="1"/>
         </w:numPr>
         <w:ind w:firstLineChars="0"/>
+        <w:rPr>
+          <w:rFonts w:hint="eastAsia"/>
+        </w:rPr>
       </w:pPr>
       <w:r>
         <w:rPr>
@@ -909,40 +912,135 @@
           <w:numId w:val="1"/>
         </w:numPr>
         <w:ind w:firstLineChars="0"/>
-      </w:pPr>
-      <w:r>
-        <w:rPr>
-          <w:rFonts w:hint="eastAsia"/>
-        </w:rPr>
-        <w:t>Change cellphone</w:t>
-      </w:r>
-      <w:r>
-        <w:rPr>
-          <w:rFonts w:hint="eastAsia"/>
+        <w:rPr>
+          <w:rFonts w:hint="eastAsia"/>
+          <w:color w:val="FF0000"/>
+        </w:rPr>
+      </w:pPr>
+      <w:r>
+        <w:rPr>
+          <w:rFonts w:hint="eastAsia"/>
+          <w:color w:val="FF0000"/>
+        </w:rPr>
+        <w:t>Change phone v</w:t>
+      </w:r>
+      <w:r>
+        <w:rPr>
+          <w:rFonts w:hint="eastAsia"/>
+          <w:color w:val="FF0000"/>
+        </w:rPr>
+        <w:t>erify</w:t>
+      </w:r>
+      <w:r>
+        <w:rPr>
+          <w:color w:val="FF0000"/>
+        </w:rPr>
+        <w:tab/>
+      </w:r>
+      <w:r>
+        <w:rPr>
+          <w:rFonts w:hint="eastAsia"/>
+          <w:color w:val="FF0000"/>
+        </w:rPr>
+        <w:t>@Get</w:t>
+      </w:r>
+      <w:r>
+        <w:rPr>
+          <w:rFonts w:hint="eastAsia"/>
+          <w:color w:val="FF0000"/>
+        </w:rPr>
+        <w:tab/>
+        <w:t>/</w:t>
+      </w:r>
+      <w:proofErr w:type="spellStart"/>
+      <w:r>
+        <w:rPr>
+          <w:rFonts w:hint="eastAsia"/>
+          <w:color w:val="FF0000"/>
+        </w:rPr>
+        <w:t>changeCell</w:t>
+      </w:r>
+      <w:proofErr w:type="spellEnd"/>
+      <w:r>
+        <w:rPr>
+          <w:rFonts w:hint="eastAsia"/>
+          <w:color w:val="FF0000"/>
+        </w:rPr>
+        <w:t>/</w:t>
+      </w:r>
+      <w:proofErr w:type="gramStart"/>
+      <w:r>
+        <w:rPr>
+          <w:rFonts w:hint="eastAsia"/>
+          <w:color w:val="FF0000"/>
+        </w:rPr>
+        <w:t>:id</w:t>
+      </w:r>
+      <w:proofErr w:type="gramEnd"/>
+    </w:p>
+    <w:p>
+      <w:pPr>
+        <w:pStyle w:val="a3"/>
+        <w:numPr>
+          <w:ilvl w:val="0"/>
+          <w:numId w:val="1"/>
+        </w:numPr>
+        <w:ind w:firstLineChars="0"/>
+        <w:rPr>
+          <w:color w:val="FF0000"/>
+        </w:rPr>
+      </w:pPr>
+      <w:r>
+        <w:rPr>
+          <w:rFonts w:hint="eastAsia"/>
+          <w:color w:val="FF0000"/>
+        </w:rPr>
+        <w:t>Change phone</w:t>
+      </w:r>
+      <w:r>
+        <w:rPr>
+          <w:rFonts w:hint="eastAsia"/>
+          <w:color w:val="FF0000"/>
+        </w:rPr>
+        <w:tab/>
+      </w:r>
+      <w:r>
+        <w:rPr>
+          <w:rFonts w:hint="eastAsia"/>
+          <w:color w:val="FF0000"/>
         </w:rPr>
         <w:t xml:space="preserve"> </w:t>
       </w:r>
       <w:r>
-        <w:tab/>
-      </w:r>
-      <w:r>
-        <w:tab/>
-      </w:r>
-      <w:r>
-        <w:rPr>
-          <w:rFonts w:hint="eastAsia"/>
+        <w:rPr>
+          <w:color w:val="FF0000"/>
+        </w:rPr>
+        <w:tab/>
+      </w:r>
+      <w:r>
+        <w:rPr>
+          <w:color w:val="FF0000"/>
+        </w:rPr>
+        <w:tab/>
+      </w:r>
+      <w:r>
+        <w:rPr>
+          <w:rFonts w:hint="eastAsia"/>
+          <w:color w:val="FF0000"/>
         </w:rPr>
         <w:t>@Put</w:t>
       </w:r>
       <w:r>
         <w:rPr>
           <w:rFonts w:hint="eastAsia"/>
-        </w:rPr>
-        <w:tab/>
-      </w:r>
-      <w:r>
-        <w:rPr>
-          <w:rFonts w:hint="eastAsia"/>
+          <w:color w:val="FF0000"/>
+        </w:rPr>
+        <w:tab/>
+      </w:r>
+      <w:r>
+        <w:rPr>
+          <w:rFonts w:hint="eastAsia"/>
+          <w:color w:val="FF0000"/>
         </w:rPr>
         <w:t>/</w:t>
       </w:r>
@@ -950,6 +1048,7 @@
       <w:r>
         <w:rPr>
           <w:rFonts w:hint="eastAsia"/>
+          <w:color w:val="FF0000"/>
         </w:rPr>
         <w:t>changeCell</w:t>
       </w:r>
@@ -957,6 +1056,7 @@
       <w:r>
         <w:rPr>
           <w:rFonts w:hint="eastAsia"/>
+          <w:color w:val="FF0000"/>
         </w:rPr>
         <w:t>/</w:t>
       </w:r>
@@ -964,20 +1064,33 @@
       <w:r>
         <w:rPr>
           <w:rFonts w:hint="eastAsia"/>
+          <w:color w:val="FF0000"/>
         </w:rPr>
         <w:t>:id</w:t>
       </w:r>
       <w:proofErr w:type="gramEnd"/>
       <w:r>
-        <w:tab/>
-      </w:r>
-      <w:r>
-        <w:tab/>
-      </w:r>
-      <w:r>
-        <w:tab/>
-      </w:r>
-      <w:r>
+        <w:rPr>
+          <w:color w:val="FF0000"/>
+        </w:rPr>
+        <w:tab/>
+      </w:r>
+      <w:r>
+        <w:rPr>
+          <w:color w:val="FF0000"/>
+        </w:rPr>
+        <w:tab/>
+      </w:r>
+      <w:r>
+        <w:rPr>
+          <w:color w:val="FF0000"/>
+        </w:rPr>
+        <w:tab/>
+      </w:r>
+      <w:r>
+        <w:rPr>
+          <w:color w:val="FF0000"/>
+        </w:rPr>
         <w:tab/>
         <w:t>JSON</w:t>
       </w:r>
@@ -1159,46 +1272,66 @@
           <w:color w:val="FF0000"/>
         </w:rPr>
         <w:t>/logout</w:t>
-      </w:r>
-    </w:p>
-    <w:p>
-      <w:pPr>
-        <w:pStyle w:val="a3"/>
-        <w:numPr>
-          <w:ilvl w:val="0"/>
-          <w:numId w:val="1"/>
-        </w:numPr>
-        <w:ind w:firstLineChars="0"/>
-      </w:pPr>
-      <w:r>
-        <w:rPr>
-          <w:rFonts w:hint="eastAsia"/>
-        </w:rPr>
-        <w:t>Forget Password</w:t>
-      </w:r>
-      <w:r>
-        <w:tab/>
-      </w:r>
-      <w:r>
-        <w:tab/>
-        <w:t>@</w:t>
-      </w:r>
-      <w:r>
-        <w:rPr>
-          <w:rFonts w:hint="eastAsia"/>
-        </w:rPr>
-        <w:t>Get</w:t>
       </w:r>
       <w:bookmarkStart w:id="0" w:name="_GoBack"/>
       <w:bookmarkEnd w:id="0"/>
-      <w:r>
-        <w:tab/>
-      </w:r>
-      <w:r>
+    </w:p>
+    <w:p>
+      <w:pPr>
+        <w:pStyle w:val="a3"/>
+        <w:numPr>
+          <w:ilvl w:val="0"/>
+          <w:numId w:val="1"/>
+        </w:numPr>
+        <w:ind w:firstLineChars="0"/>
+        <w:rPr>
+          <w:color w:val="FF0000"/>
+        </w:rPr>
+      </w:pPr>
+      <w:r>
+        <w:rPr>
+          <w:rFonts w:hint="eastAsia"/>
+          <w:color w:val="FF0000"/>
+        </w:rPr>
+        <w:t>Forget Password</w:t>
+      </w:r>
+      <w:r>
+        <w:rPr>
+          <w:color w:val="FF0000"/>
+        </w:rPr>
+        <w:tab/>
+      </w:r>
+      <w:r>
+        <w:rPr>
+          <w:color w:val="FF0000"/>
+        </w:rPr>
+        <w:tab/>
+        <w:t>@</w:t>
+      </w:r>
+      <w:r>
+        <w:rPr>
+          <w:rFonts w:hint="eastAsia"/>
+          <w:color w:val="FF0000"/>
+        </w:rPr>
+        <w:t>Get</w:t>
+      </w:r>
+      <w:r>
+        <w:rPr>
+          <w:color w:val="FF0000"/>
+        </w:rPr>
+        <w:tab/>
+      </w:r>
+      <w:r>
+        <w:rPr>
+          <w:color w:val="FF0000"/>
+        </w:rPr>
         <w:t>/</w:t>
       </w:r>
       <w:proofErr w:type="spellStart"/>
       <w:r>
+        <w:rPr>
+          <w:color w:val="FF0000"/>
+        </w:rPr>
         <w:t>forgetPassword</w:t>
       </w:r>
       <w:proofErr w:type="spellEnd"/>
@@ -1211,49 +1344,83 @@
           <w:numId w:val="1"/>
         </w:numPr>
         <w:ind w:firstLineChars="0"/>
-      </w:pPr>
-      <w:r>
-        <w:rPr>
-          <w:rFonts w:hint="eastAsia"/>
+        <w:rPr>
+          <w:color w:val="FF0000"/>
+        </w:rPr>
+      </w:pPr>
+      <w:r>
+        <w:rPr>
+          <w:rFonts w:hint="eastAsia"/>
+          <w:color w:val="FF0000"/>
         </w:rPr>
         <w:t>Recover Password</w:t>
       </w:r>
       <w:r>
-        <w:tab/>
-      </w:r>
-      <w:r>
+        <w:rPr>
+          <w:color w:val="FF0000"/>
+        </w:rPr>
+        <w:tab/>
+      </w:r>
+      <w:r>
+        <w:rPr>
+          <w:color w:val="FF0000"/>
+        </w:rPr>
         <w:tab/>
         <w:t>@Post</w:t>
       </w:r>
       <w:r>
-        <w:tab/>
-      </w:r>
-      <w:r>
+        <w:rPr>
+          <w:color w:val="FF0000"/>
+        </w:rPr>
+        <w:tab/>
+      </w:r>
+      <w:r>
+        <w:rPr>
+          <w:color w:val="FF0000"/>
+        </w:rPr>
         <w:t>/</w:t>
       </w:r>
       <w:proofErr w:type="spellStart"/>
       <w:r>
         <w:rPr>
           <w:rFonts w:hint="eastAsia"/>
+          <w:color w:val="FF0000"/>
         </w:rPr>
         <w:t>forget</w:t>
       </w:r>
       <w:r>
+        <w:rPr>
+          <w:color w:val="FF0000"/>
+        </w:rPr>
         <w:t>Password</w:t>
       </w:r>
       <w:proofErr w:type="spellEnd"/>
       <w:r>
-        <w:tab/>
-      </w:r>
-      <w:r>
-        <w:tab/>
-      </w:r>
-      <w:r>
+        <w:rPr>
+          <w:color w:val="FF0000"/>
+        </w:rPr>
+        <w:tab/>
+      </w:r>
+      <w:r>
+        <w:rPr>
+          <w:color w:val="FF0000"/>
+        </w:rPr>
+        <w:tab/>
+      </w:r>
+      <w:r>
+        <w:rPr>
+          <w:color w:val="FF0000"/>
+        </w:rPr>
         <w:tab/>
         <w:t>JSON</w:t>
       </w:r>
     </w:p>
     <w:p>
+      <w:pPr>
+        <w:rPr>
+          <w:rFonts w:hint="eastAsia"/>
+        </w:rPr>
+      </w:pPr>
       <w:r>
         <w:t>/</w:t>
       </w:r>
@@ -1885,7 +2052,6 @@
         <w:t>Multi-form</w:t>
       </w:r>
     </w:p>
-    <w:p/>
     <w:p/>
     <w:p/>
     <w:p>

</xml_diff>